<commit_message>
added docx preview and edit template functions
</commit_message>
<xml_diff>
--- a/SCTEMP/Soccer/SoccerMain/template_front.docx
+++ b/SCTEMP/Soccer/SoccerMain/template_front.docx
@@ -1215,14 +1215,8 @@
                 <w:szCs w:val="20"/>
               </w:rPr>
             </w:pPr>
-            <w:r>
-              <w:rPr>
-                <w:rFonts w:ascii="Times New Roman" w:eastAsia="Times New Roman" w:hAnsi="Times New Roman" w:cs="Times New Roman"/>
-                <w:sz w:val="20"/>
-                <w:szCs w:val="20"/>
-              </w:rPr>
-              <w:t>-</w:t>
-            </w:r>
+            <w:bookmarkStart w:id="0" w:name="_GoBack"/>
+            <w:bookmarkEnd w:id="0"/>
           </w:p>
         </w:tc>
         <w:tc>
@@ -4083,8 +4077,6 @@
               </w:rPr>
               <w:t>VS</w:t>
             </w:r>
-            <w:bookmarkStart w:id="0" w:name="_GoBack"/>
-            <w:bookmarkEnd w:id="0"/>
             <w:r>
               <w:rPr>
                 <w:rFonts w:ascii="Rockwell" w:eastAsia="Times New Roman" w:hAnsi="Rockwell" w:cs="Arial"/>

</xml_diff>